<commit_message>
Fechas de las ECU ajustadas al calendario respectivo
</commit_message>
<xml_diff>
--- a/documentos/ECU/ECU-04.docx
+++ b/documentos/ECU/ECU-04.docx
@@ -9,12 +9,19 @@
       <w:r>
         <w:t>Hospital Veterinario</w:t>
       </w:r>
+      <w:bookmarkStart w:id="0" w:name="_GoBack"/>
+      <w:bookmarkEnd w:id="0"/>
       <w:r>
         <w:br/>
       </w:r>
       <w:r>
         <w:t>Caso de Uso: Registrar Paciente</w:t>
       </w:r>
+    </w:p>
+    <w:p>
+      <w:pPr>
+        <w:pStyle w:val="Ttulo"/>
+      </w:pPr>
     </w:p>
     <w:p>
       <w:pPr>
@@ -79,21 +86,7 @@
           <w:rFonts w:cs="Arial"/>
           <w:b w:val="0"/>
         </w:rPr>
-        <w:t xml:space="preserve">MVZ </w:t>
-      </w:r>
-      <w:r>
-        <w:rPr>
-          <w:rFonts w:cs="Arial"/>
-          <w:b w:val="0"/>
-        </w:rPr>
-        <w:t xml:space="preserve">que esté usando el sistema y necesite </w:t>
-      </w:r>
-      <w:r>
-        <w:rPr>
-          <w:rFonts w:cs="Arial"/>
-          <w:b w:val="0"/>
-        </w:rPr>
-        <w:t>registrar un paciente nuevo.</w:t>
+        <w:t>MVZ que esté usando el sistema y necesite registrar un paciente nuevo.</w:t>
       </w:r>
     </w:p>
     <w:p>
@@ -546,6 +539,7 @@
         <w:rPr>
           <w:rFonts w:ascii="Arial" w:hAnsi="Arial"/>
         </w:rPr>
+        <w:lastRenderedPageBreak/>
         <w:t xml:space="preserve">1. el sistema muestra el mensaje “debe </w:t>
       </w:r>
       <w:r>
@@ -554,8 +548,6 @@
         </w:rPr>
         <w:t>diligenciar todos los campos”.</w:t>
       </w:r>
-      <w:bookmarkStart w:id="0" w:name="_GoBack"/>
-      <w:bookmarkEnd w:id="0"/>
     </w:p>
     <w:p>
       <w:pPr>
@@ -765,7 +757,7 @@
               <w:sz w:val="20"/>
               <w:szCs w:val="20"/>
             </w:rPr>
-            <w:t>1</w:t>
+            <w:t>2</w:t>
           </w:r>
           <w:r>
             <w:rPr>
@@ -823,13 +815,13 @@
       <w:tblLook w:val="0000" w:firstRow="0" w:lastRow="0" w:firstColumn="0" w:lastColumn="0" w:noHBand="0" w:noVBand="0"/>
     </w:tblPr>
     <w:tblGrid>
-      <w:gridCol w:w="6204"/>
-      <w:gridCol w:w="2544"/>
+      <w:gridCol w:w="5637"/>
+      <w:gridCol w:w="3111"/>
     </w:tblGrid>
     <w:tr>
       <w:tc>
         <w:tcPr>
-          <w:tcW w:w="6204" w:type="dxa"/>
+          <w:tcW w:w="5637" w:type="dxa"/>
         </w:tcPr>
         <w:p>
           <w:pPr>
@@ -849,7 +841,7 @@
       </w:tc>
       <w:tc>
         <w:tcPr>
-          <w:tcW w:w="2544" w:type="dxa"/>
+          <w:tcW w:w="3111" w:type="dxa"/>
         </w:tcPr>
         <w:p>
           <w:pPr>
@@ -876,7 +868,7 @@
     <w:tr>
       <w:tc>
         <w:tcPr>
-          <w:tcW w:w="6204" w:type="dxa"/>
+          <w:tcW w:w="5637" w:type="dxa"/>
         </w:tcPr>
         <w:p>
           <w:pPr>
@@ -892,13 +884,29 @@
               <w:sz w:val="20"/>
               <w:lang w:val="es-CO"/>
             </w:rPr>
-            <w:t xml:space="preserve">Especificación de Caso de Uso: ECU - 05 </w:t>
+            <w:t xml:space="preserve">Especificación de Caso de Uso: ECU - </w:t>
+          </w:r>
+          <w:r>
+            <w:rPr>
+              <w:rFonts w:ascii="Arial" w:hAnsi="Arial"/>
+              <w:sz w:val="20"/>
+              <w:lang w:val="es-CO"/>
+            </w:rPr>
+            <w:t>0</w:t>
+          </w:r>
+          <w:r>
+            <w:rPr>
+              <w:rFonts w:ascii="Arial" w:hAnsi="Arial"/>
+              <w:sz w:val="20"/>
+              <w:lang w:val="es-CO"/>
+            </w:rPr>
+            <w:t>4</w:t>
           </w:r>
         </w:p>
       </w:tc>
       <w:tc>
         <w:tcPr>
-          <w:tcW w:w="2544" w:type="dxa"/>
+          <w:tcW w:w="3111" w:type="dxa"/>
         </w:tcPr>
         <w:p>
           <w:pPr>
@@ -913,7 +921,31 @@
               <w:sz w:val="20"/>
               <w:lang w:val="es-CO"/>
             </w:rPr>
-            <w:t>Fecha: 11 Junio del 2014</w:t>
+            <w:t>Fecha: 2</w:t>
+          </w:r>
+          <w:r>
+            <w:rPr>
+              <w:rFonts w:ascii="Arial" w:hAnsi="Arial"/>
+              <w:sz w:val="20"/>
+              <w:lang w:val="es-CO"/>
+            </w:rPr>
+            <w:t xml:space="preserve"> </w:t>
+          </w:r>
+          <w:r>
+            <w:rPr>
+              <w:rFonts w:ascii="Arial" w:hAnsi="Arial"/>
+              <w:sz w:val="20"/>
+              <w:lang w:val="es-CO"/>
+            </w:rPr>
+            <w:t xml:space="preserve">al 6 de </w:t>
+          </w:r>
+          <w:r>
+            <w:rPr>
+              <w:rFonts w:ascii="Arial" w:hAnsi="Arial"/>
+              <w:sz w:val="20"/>
+              <w:lang w:val="es-CO"/>
+            </w:rPr>
+            <w:t>Junio del 2014</w:t>
           </w:r>
         </w:p>
       </w:tc>

</xml_diff>

<commit_message>
Lista de checkeo para ECU-04 creada
</commit_message>
<xml_diff>
--- a/documentos/ECU/ECU-04.docx
+++ b/documentos/ECU/ECU-04.docx
@@ -9,19 +9,12 @@
       <w:r>
         <w:t>Hospital Veterinario</w:t>
       </w:r>
-      <w:bookmarkStart w:id="0" w:name="_GoBack"/>
-      <w:bookmarkEnd w:id="0"/>
       <w:r>
         <w:br/>
       </w:r>
       <w:r>
         <w:t>Caso de Uso: Registrar Paciente</w:t>
       </w:r>
-    </w:p>
-    <w:p>
-      <w:pPr>
-        <w:pStyle w:val="Ttulo"/>
-      </w:pPr>
     </w:p>
     <w:p>
       <w:pPr>
@@ -114,7 +107,37 @@
         <w:rPr>
           <w:rFonts w:ascii="Arial" w:hAnsi="Arial"/>
         </w:rPr>
-        <w:t>l funcionario ha ingresado correctamente al sistema y se ha autenticado y tiene disponibles las diferentes opciones dentro del sistema</w:t>
+        <w:t xml:space="preserve">l </w:t>
+      </w:r>
+      <w:r>
+        <w:rPr>
+          <w:rFonts w:ascii="Arial" w:hAnsi="Arial"/>
+        </w:rPr>
+        <w:t>usuario</w:t>
+      </w:r>
+      <w:r>
+        <w:rPr>
+          <w:rFonts w:ascii="Arial" w:hAnsi="Arial"/>
+        </w:rPr>
+        <w:t xml:space="preserve"> ha ingr</w:t>
+      </w:r>
+      <w:r>
+        <w:rPr>
+          <w:rFonts w:ascii="Arial" w:hAnsi="Arial"/>
+        </w:rPr>
+        <w:t>esado correctamente al sistema,</w:t>
+      </w:r>
+      <w:r>
+        <w:rPr>
+          <w:rFonts w:ascii="Arial" w:hAnsi="Arial"/>
+        </w:rPr>
+        <w:t xml:space="preserve"> se ha autenticado y tiene disponibles las difere</w:t>
+      </w:r>
+      <w:r>
+        <w:rPr>
+          <w:rFonts w:ascii="Arial" w:hAnsi="Arial"/>
+        </w:rPr>
+        <w:t>ntes opciones dentro de este</w:t>
       </w:r>
       <w:r>
         <w:rPr>
@@ -403,6 +426,12 @@
         </w:rPr>
         <w:t>paciente</w:t>
       </w:r>
+      <w:r>
+        <w:rPr>
+          <w:b w:val="0"/>
+        </w:rPr>
+        <w:t>.</w:t>
+      </w:r>
     </w:p>
     <w:p>
       <w:pPr>
@@ -423,11 +452,15 @@
       <w:pPr>
         <w:rPr>
           <w:rFonts w:ascii="Arial" w:hAnsi="Arial"/>
-        </w:rPr>
-      </w:pPr>
-      <w:r>
-        <w:rPr>
-          <w:rFonts w:ascii="Arial" w:hAnsi="Arial"/>
+          <w:b/>
+          <w:i/>
+        </w:rPr>
+      </w:pPr>
+      <w:r>
+        <w:rPr>
+          <w:rFonts w:ascii="Arial" w:hAnsi="Arial"/>
+          <w:b/>
+          <w:i/>
         </w:rPr>
         <w:t>Propietario no registrado</w:t>
       </w:r>
@@ -456,40 +489,51 @@
     <w:p>
       <w:pPr>
         <w:pStyle w:val="Textodecuerpo"/>
-        <w:rPr>
-          <w:rFonts w:ascii="Arial" w:hAnsi="Arial"/>
-        </w:rPr>
-      </w:pPr>
-      <w:r>
-        <w:rPr>
-          <w:rFonts w:ascii="Arial" w:hAnsi="Arial"/>
-        </w:rPr>
-        <w:t>1. el sistema muestra un mensaje “el propietario no se encuentra registrado”</w:t>
+        <w:numPr>
+          <w:ilvl w:val="0"/>
+          <w:numId w:val="9"/>
+        </w:numPr>
+        <w:rPr>
+          <w:rFonts w:ascii="Arial" w:hAnsi="Arial"/>
+        </w:rPr>
+      </w:pPr>
+      <w:r>
+        <w:rPr>
+          <w:rFonts w:ascii="Arial" w:hAnsi="Arial"/>
+        </w:rPr>
+        <w:t>el sistema muestra un mensaje “el propiet</w:t>
+      </w:r>
+      <w:r>
+        <w:rPr>
+          <w:rFonts w:ascii="Arial" w:hAnsi="Arial"/>
+        </w:rPr>
+        <w:t>ario no se encuentra registrado”.</w:t>
       </w:r>
     </w:p>
     <w:p>
       <w:pPr>
         <w:pStyle w:val="Textodecuerpo"/>
-        <w:rPr>
-          <w:rFonts w:ascii="Arial" w:hAnsi="Arial"/>
-        </w:rPr>
-      </w:pPr>
-      <w:r>
-        <w:rPr>
-          <w:rFonts w:ascii="Arial" w:hAnsi="Arial"/>
-        </w:rPr>
-        <w:t>Un campo ha quedado en blanco</w:t>
-      </w:r>
-    </w:p>
-    <w:p>
-      <w:pPr>
-        <w:rPr>
-          <w:rFonts w:ascii="Arial" w:hAnsi="Arial"/>
-        </w:rPr>
-      </w:pPr>
-      <w:r>
-        <w:rPr>
-          <w:rFonts w:ascii="Arial" w:hAnsi="Arial"/>
+        <w:ind w:left="0"/>
+        <w:rPr>
+          <w:rFonts w:ascii="Arial" w:hAnsi="Arial"/>
+        </w:rPr>
+      </w:pPr>
+      <w:bookmarkStart w:id="0" w:name="_GoBack"/>
+      <w:bookmarkEnd w:id="0"/>
+    </w:p>
+    <w:p>
+      <w:pPr>
+        <w:rPr>
+          <w:rFonts w:ascii="Arial" w:hAnsi="Arial"/>
+          <w:b/>
+          <w:i/>
+        </w:rPr>
+      </w:pPr>
+      <w:r>
+        <w:rPr>
+          <w:rFonts w:ascii="Arial" w:hAnsi="Arial"/>
+          <w:b/>
+          <w:i/>
         </w:rPr>
         <w:t>Campo no diligenciado</w:t>
       </w:r>
@@ -539,7 +583,6 @@
         <w:rPr>
           <w:rFonts w:ascii="Arial" w:hAnsi="Arial"/>
         </w:rPr>
-        <w:lastRenderedPageBreak/>
         <w:t xml:space="preserve">1. el sistema muestra el mensaje “debe </w:t>
       </w:r>
       <w:r>
@@ -757,7 +800,7 @@
               <w:sz w:val="20"/>
               <w:szCs w:val="20"/>
             </w:rPr>
-            <w:t>2</w:t>
+            <w:t>1</w:t>
           </w:r>
           <w:r>
             <w:rPr>
@@ -884,15 +927,7 @@
               <w:sz w:val="20"/>
               <w:lang w:val="es-CO"/>
             </w:rPr>
-            <w:t xml:space="preserve">Especificación de Caso de Uso: ECU - </w:t>
-          </w:r>
-          <w:r>
-            <w:rPr>
-              <w:rFonts w:ascii="Arial" w:hAnsi="Arial"/>
-              <w:sz w:val="20"/>
-              <w:lang w:val="es-CO"/>
-            </w:rPr>
-            <w:t>0</w:t>
+            <w:t>Especificación de Caso de Uso: ECU - 0</w:t>
           </w:r>
           <w:r>
             <w:rPr>
@@ -1502,6 +1537,95 @@
     </w:lvl>
   </w:abstractNum>
   <w:abstractNum w:abstractNumId="5">
+    <w:nsid w:val="391461FC"/>
+    <w:multiLevelType w:val="hybridMultilevel"/>
+    <w:tmpl w:val="963E6F64"/>
+    <w:lvl w:ilvl="0" w:tplc="FC9200E4">
+      <w:start w:val="1"/>
+      <w:numFmt w:val="decimal"/>
+      <w:lvlText w:val="%1."/>
+      <w:lvlJc w:val="left"/>
+      <w:pPr>
+        <w:ind w:left="1080" w:hanging="360"/>
+      </w:pPr>
+      <w:rPr>
+        <w:rFonts w:hint="default"/>
+      </w:rPr>
+    </w:lvl>
+    <w:lvl w:ilvl="1" w:tplc="0C0A0019" w:tentative="1">
+      <w:start w:val="1"/>
+      <w:numFmt w:val="lowerLetter"/>
+      <w:lvlText w:val="%2."/>
+      <w:lvlJc w:val="left"/>
+      <w:pPr>
+        <w:ind w:left="1800" w:hanging="360"/>
+      </w:pPr>
+    </w:lvl>
+    <w:lvl w:ilvl="2" w:tplc="0C0A001B" w:tentative="1">
+      <w:start w:val="1"/>
+      <w:numFmt w:val="lowerRoman"/>
+      <w:lvlText w:val="%3."/>
+      <w:lvlJc w:val="right"/>
+      <w:pPr>
+        <w:ind w:left="2520" w:hanging="180"/>
+      </w:pPr>
+    </w:lvl>
+    <w:lvl w:ilvl="3" w:tplc="0C0A000F" w:tentative="1">
+      <w:start w:val="1"/>
+      <w:numFmt w:val="decimal"/>
+      <w:lvlText w:val="%4."/>
+      <w:lvlJc w:val="left"/>
+      <w:pPr>
+        <w:ind w:left="3240" w:hanging="360"/>
+      </w:pPr>
+    </w:lvl>
+    <w:lvl w:ilvl="4" w:tplc="0C0A0019" w:tentative="1">
+      <w:start w:val="1"/>
+      <w:numFmt w:val="lowerLetter"/>
+      <w:lvlText w:val="%5."/>
+      <w:lvlJc w:val="left"/>
+      <w:pPr>
+        <w:ind w:left="3960" w:hanging="360"/>
+      </w:pPr>
+    </w:lvl>
+    <w:lvl w:ilvl="5" w:tplc="0C0A001B" w:tentative="1">
+      <w:start w:val="1"/>
+      <w:numFmt w:val="lowerRoman"/>
+      <w:lvlText w:val="%6."/>
+      <w:lvlJc w:val="right"/>
+      <w:pPr>
+        <w:ind w:left="4680" w:hanging="180"/>
+      </w:pPr>
+    </w:lvl>
+    <w:lvl w:ilvl="6" w:tplc="0C0A000F" w:tentative="1">
+      <w:start w:val="1"/>
+      <w:numFmt w:val="decimal"/>
+      <w:lvlText w:val="%7."/>
+      <w:lvlJc w:val="left"/>
+      <w:pPr>
+        <w:ind w:left="5400" w:hanging="360"/>
+      </w:pPr>
+    </w:lvl>
+    <w:lvl w:ilvl="7" w:tplc="0C0A0019" w:tentative="1">
+      <w:start w:val="1"/>
+      <w:numFmt w:val="lowerLetter"/>
+      <w:lvlText w:val="%8."/>
+      <w:lvlJc w:val="left"/>
+      <w:pPr>
+        <w:ind w:left="6120" w:hanging="360"/>
+      </w:pPr>
+    </w:lvl>
+    <w:lvl w:ilvl="8" w:tplc="0C0A001B" w:tentative="1">
+      <w:start w:val="1"/>
+      <w:numFmt w:val="lowerRoman"/>
+      <w:lvlText w:val="%9."/>
+      <w:lvlJc w:val="right"/>
+      <w:pPr>
+        <w:ind w:left="6840" w:hanging="180"/>
+      </w:pPr>
+    </w:lvl>
+  </w:abstractNum>
+  <w:abstractNum w:abstractNumId="6">
     <w:nsid w:val="3AD67191"/>
     <w:multiLevelType w:val="hybridMultilevel"/>
     <w:tmpl w:val="14CC398A"/>
@@ -1614,7 +1738,7 @@
       </w:pPr>
     </w:lvl>
   </w:abstractNum>
-  <w:abstractNum w:abstractNumId="6">
+  <w:abstractNum w:abstractNumId="7">
     <w:nsid w:val="5BD37CDA"/>
     <w:multiLevelType w:val="hybridMultilevel"/>
     <w:tmpl w:val="2AC89B4A"/>
@@ -1740,16 +1864,19 @@
     <w:abstractNumId w:val="2"/>
   </w:num>
   <w:num w:numId="5">
-    <w:abstractNumId w:val="6"/>
+    <w:abstractNumId w:val="7"/>
   </w:num>
   <w:num w:numId="6">
     <w:abstractNumId w:val="4"/>
   </w:num>
   <w:num w:numId="7">
-    <w:abstractNumId w:val="5"/>
+    <w:abstractNumId w:val="6"/>
   </w:num>
   <w:num w:numId="8">
     <w:abstractNumId w:val="1"/>
+  </w:num>
+  <w:num w:numId="9">
+    <w:abstractNumId w:val="5"/>
   </w:num>
 </w:numbering>
 </file>

</xml_diff>

<commit_message>
Se modifica descripccion del ECU-04 y se agrega la lista de chequeo Check-ECU-08
</commit_message>
<xml_diff>
--- a/documentos/ECU/ECU-04.docx
+++ b/documentos/ECU/ECU-04.docx
@@ -53,7 +53,15 @@
         <w:rPr>
           <w:rFonts w:ascii="Arial" w:hAnsi="Arial"/>
         </w:rPr>
-        <w:t>nombre apellido cedula, dirección y teléfono</w:t>
+        <w:t xml:space="preserve">nombre del paciente, la especie, la </w:t>
+      </w:r>
+      <w:bookmarkStart w:id="0" w:name="_GoBack"/>
+      <w:bookmarkEnd w:id="0"/>
+      <w:r>
+        <w:rPr>
+          <w:rFonts w:ascii="Arial" w:hAnsi="Arial"/>
+        </w:rPr>
+        <w:t>raza el sexo, la edad, y el color</w:t>
       </w:r>
       <w:r>
         <w:rPr>
@@ -284,7 +292,19 @@
         <w:rPr>
           <w:rFonts w:ascii="Arial" w:hAnsi="Arial"/>
         </w:rPr>
-        <w:t xml:space="preserve"> ingresa los datos básicos del paciente que son el documento del propietario , el nombre del paciente, la especie, la raza el sexo, la edad, y el color y presiona la opción </w:t>
+        <w:t xml:space="preserve"> ingresa los datos básicos del paciente que s</w:t>
+      </w:r>
+      <w:r>
+        <w:rPr>
+          <w:rFonts w:ascii="Arial" w:hAnsi="Arial"/>
+        </w:rPr>
+        <w:t>on el documento del propietario</w:t>
+      </w:r>
+      <w:r>
+        <w:rPr>
+          <w:rFonts w:ascii="Arial" w:hAnsi="Arial"/>
+        </w:rPr>
+        <w:t xml:space="preserve">, el nombre del paciente, la especie, la raza el sexo, la edad, y el color y presiona la opción </w:t>
       </w:r>
       <w:r>
         <w:rPr>
@@ -518,8 +538,6 @@
           <w:rFonts w:ascii="Arial" w:hAnsi="Arial"/>
         </w:rPr>
       </w:pPr>
-      <w:bookmarkStart w:id="0" w:name="_GoBack"/>
-      <w:bookmarkEnd w:id="0"/>
     </w:p>
     <w:p>
       <w:pPr>

</xml_diff>